<commit_message>
Adds tags filter /api/posts?tags=?
</commit_message>
<xml_diff>
--- a/_ref/pm-services.docx
+++ b/_ref/pm-services.docx
@@ -223,13 +223,65 @@
               </w:rPr>
               <w:t xml:space="preserve"> -X GET </w:t>
             </w:r>
-            <w:r>
-              <w:rPr>
-                <w:sz w:val="20"/>
-                <w:szCs w:val="20"/>
-              </w:rPr>
-              <w:t>http://localhost/api/posts?postType=page&amp;startDate=2012-06-14&amp;endDate=2014-06-14&amp;order=title&amp;orderDir=ASC&amp;maxResults=4999&amp;program=Actitud%20PM</w:t>
-            </w:r>
+            <w:hyperlink r:id="rId4" w:history="1">
+              <w:r>
+                <w:rPr>
+                  <w:rStyle w:val="Hyperlink"/>
+                  <w:sz w:val="20"/>
+                  <w:szCs w:val="20"/>
+                </w:rPr>
+                <w:t>http://localhost/api/posts?postType=page&amp;startDate=2012-06-14&amp;endDate=2014-06-14&amp;order=title&amp;orderDir=ASC&amp;maxResults=4999&amp;program=Actitud%20PM</w:t>
+              </w:r>
+            </w:hyperlink>
+          </w:p>
+          <w:p>
+            <w:pPr>
+              <w:rPr>
+                <w:sz w:val="20"/>
+                <w:szCs w:val="20"/>
+              </w:rPr>
+            </w:pPr>
+          </w:p>
+          <w:p>
+            <w:pPr>
+              <w:rPr>
+                <w:sz w:val="20"/>
+                <w:szCs w:val="20"/>
+              </w:rPr>
+            </w:pPr>
+            <w:r>
+              <w:rPr>
+                <w:sz w:val="20"/>
+                <w:szCs w:val="20"/>
+              </w:rPr>
+              <w:t>curl -</w:t>
+            </w:r>
+            <w:proofErr w:type="spellStart"/>
+            <w:r>
+              <w:rPr>
+                <w:sz w:val="20"/>
+                <w:szCs w:val="20"/>
+              </w:rPr>
+              <w:t>i</w:t>
+            </w:r>
+            <w:proofErr w:type="spellEnd"/>
+            <w:r>
+              <w:rPr>
+                <w:sz w:val="20"/>
+                <w:szCs w:val="20"/>
+              </w:rPr>
+              <w:t xml:space="preserve"> -X GET </w:t>
+            </w:r>
+            <w:hyperlink r:id="rId5" w:history="1">
+              <w:r>
+                <w:rPr>
+                  <w:rStyle w:val="Hyperlink"/>
+                  <w:sz w:val="20"/>
+                  <w:szCs w:val="20"/>
+                </w:rPr>
+                <w:t>http://localhost/api/posts?tags=Haters%20PM</w:t>
+              </w:r>
+            </w:hyperlink>
           </w:p>
         </w:tc>
       </w:tr>
@@ -514,11 +566,16 @@
               </w:rPr>
               <w:t>“</w:t>
             </w:r>
-            <w:r>
-              <w:t>yyyy-MM-</w:t>
-            </w:r>
             <w:proofErr w:type="spellStart"/>
             <w:r>
+              <w:t>yyyy</w:t>
+            </w:r>
+            <w:proofErr w:type="spellEnd"/>
+            <w:r>
+              <w:t>-MM-</w:t>
+            </w:r>
+            <w:proofErr w:type="spellStart"/>
+            <w:r>
               <w:t>dd</w:t>
             </w:r>
             <w:proofErr w:type="spellEnd"/>
@@ -916,6 +973,64 @@
                 <w:szCs w:val="20"/>
               </w:rPr>
               <w:t>0-5000</w:t>
+            </w:r>
+          </w:p>
+        </w:tc>
+      </w:tr>
+      <w:tr>
+        <w:tc>
+          <w:tcPr>
+            <w:tcW w:w="1526" w:type="dxa"/>
+          </w:tcPr>
+          <w:p>
+            <w:pPr>
+              <w:rPr>
+                <w:b/>
+                <w:sz w:val="20"/>
+                <w:szCs w:val="20"/>
+              </w:rPr>
+            </w:pPr>
+          </w:p>
+        </w:tc>
+        <w:tc>
+          <w:tcPr>
+            <w:tcW w:w="3783" w:type="dxa"/>
+          </w:tcPr>
+          <w:p>
+            <w:pPr>
+              <w:rPr>
+                <w:sz w:val="20"/>
+                <w:szCs w:val="20"/>
+              </w:rPr>
+            </w:pPr>
+            <w:r>
+              <w:rPr>
+                <w:sz w:val="20"/>
+                <w:szCs w:val="20"/>
+              </w:rPr>
+              <w:t>tags: string (optional)</w:t>
+            </w:r>
+          </w:p>
+        </w:tc>
+        <w:tc>
+          <w:tcPr>
+            <w:tcW w:w="3745" w:type="dxa"/>
+          </w:tcPr>
+          <w:p>
+            <w:pPr>
+              <w:rPr>
+                <w:rFonts w:ascii="Times New Roman" w:eastAsia="Times New Roman" w:hAnsi="Times New Roman" w:cs="Times New Roman"/>
+                <w:sz w:val="20"/>
+                <w:szCs w:val="20"/>
+              </w:rPr>
+            </w:pPr>
+            <w:r>
+              <w:rPr>
+                <w:rFonts w:ascii="Times New Roman" w:eastAsia="Times New Roman" w:hAnsi="Times New Roman" w:cs="Times New Roman"/>
+                <w:sz w:val="20"/>
+                <w:szCs w:val="20"/>
+              </w:rPr>
+              <w:t>Any valid category</w:t>
             </w:r>
           </w:p>
         </w:tc>
@@ -1711,6 +1826,7 @@
                 <w:sz w:val="20"/>
                 <w:szCs w:val="20"/>
               </w:rPr>
+              <w:lastRenderedPageBreak/>
               <w:t>HTTP Method</w:t>
             </w:r>
           </w:p>
@@ -1833,15 +1949,7 @@
                 <w:sz w:val="20"/>
                 <w:szCs w:val="20"/>
               </w:rPr>
-              <w:t>@creaphik</w:t>
-            </w:r>
-            <w:r>
-              <w:rPr>
-                <w:sz w:val="20"/>
-                <w:szCs w:val="20"/>
-              </w:rPr>
-              <w:lastRenderedPageBreak/>
-              <w:t xml:space="preserve">s.com","password":"123456789","passwordConfirm":"123456789","type":"normal","fbToken":"89787987-GHJGJHGJ","fbId":"879898798798779898","twToken":"657657-JGHJGJHJHS==","fName":"Abdoul","lName":"Cisse","file":"=2187389123","sex":"man","age":"18","urlFb":"http://facebook.com/8989","urlTw":"http://twitter.com/9892","extNumber":"104","intNumber":"303","suburb":"Portales","mun":"Benito </w:t>
+              <w:t xml:space="preserve">@creaphiks.com","password":"123456789","passwordConfirm":"123456789","type":"normal","fbToken":"89787987-GHJGJHGJ","fbId":"879898798798779898","twToken":"657657-JGHJGJHJHS==","fName":"Abdoul","lName":"Cisse","file":"=2187389123","sex":"man","age":"18","urlFb":"http://facebook.com/8989","urlTw":"http://twitter.com/9892","extNumber":"104","intNumber":"303","suburb":"Portales","mun":"Benito </w:t>
             </w:r>
             <w:proofErr w:type="spellStart"/>
             <w:r>
@@ -1897,7 +2005,6 @@
                 <w:sz w:val="20"/>
                 <w:szCs w:val="20"/>
               </w:rPr>
-              <w:lastRenderedPageBreak/>
               <w:t>Query string parameters</w:t>
             </w:r>
           </w:p>
@@ -1967,7 +2074,7 @@
               </w:rPr>
               <w:t xml:space="preserve">See </w:t>
             </w:r>
-            <w:hyperlink r:id="rId4" w:anchor="method_register" w:history="1">
+            <w:hyperlink r:id="rId6" w:anchor="method_register" w:history="1">
               <w:r>
                 <w:rPr>
                   <w:rStyle w:val="Hyperlink"/>

</xml_diff>